<commit_message>
cambio 3 de word
</commit_message>
<xml_diff>
--- a/documento de prueba git.docx
+++ b/documento de prueba git.docx
@@ -4,7 +4,15 @@
   <w:body>
     <w:p>
       <w:r>
-        <w:t>Cambio 2 de word</w:t>
+        <w:t xml:space="preserve">Cambio 2 de </w:t>
+      </w:r>
+      <w:r>
+        <w:t>Word</w:t>
+      </w:r>
+    </w:p>
+    <w:p>
+      <w:r>
+        <w:t xml:space="preserve">Cambio 3 de Word </w:t>
       </w:r>
       <w:bookmarkStart w:id="0" w:name="_GoBack"/>
       <w:bookmarkEnd w:id="0"/>

</xml_diff>

<commit_message>
Revert "cambio 3 de word"
This reverts commit 891010729b0bf4cbb9822ce83ea9be85b4a9f85c.
</commit_message>
<xml_diff>
--- a/documento de prueba git.docx
+++ b/documento de prueba git.docx
@@ -4,15 +4,7 @@
   <w:body>
     <w:p>
       <w:r>
-        <w:t xml:space="preserve">Cambio 2 de </w:t>
-      </w:r>
-      <w:r>
-        <w:t>Word</w:t>
-      </w:r>
-    </w:p>
-    <w:p>
-      <w:r>
-        <w:t xml:space="preserve">Cambio 3 de Word </w:t>
+        <w:t>Cambio 2 de word</w:t>
       </w:r>
       <w:bookmarkStart w:id="0" w:name="_GoBack"/>
       <w:bookmarkEnd w:id="0"/>

</xml_diff>